<commit_message>
Updated readme.docx for better clarity
</commit_message>
<xml_diff>
--- a/readme.docx
+++ b/readme.docx
@@ -2,6 +2,19 @@
 <file path=word/document.xml><?xml version="1.0" encoding="utf-8"?>
 <w:document xmlns:wpc="http://schemas.microsoft.com/office/word/2010/wordprocessingCanvas" xmlns:mc="http://schemas.openxmlformats.org/markup-compatibility/2006" xmlns:o="urn:schemas-microsoft-com:office:office" xmlns:r="http://schemas.openxmlformats.org/officeDocument/2006/relationships" xmlns:m="http://schemas.openxmlformats.org/officeDocument/2006/math" xmlns:v="urn:schemas-microsoft-com:vml" xmlns:wp14="http://schemas.microsoft.com/office/word/2010/wordprocessingDrawing" xmlns:wp="http://schemas.openxmlformats.org/drawingml/2006/wordprocessingDrawing" xmlns:w10="urn:schemas-microsoft-com:office:word" xmlns:w="http://schemas.openxmlformats.org/wordprocessingml/2006/main" xmlns:w14="http://schemas.microsoft.com/office/word/2010/wordml" xmlns:w15="http://schemas.microsoft.com/office/word/2012/wordml" xmlns:wpg="http://schemas.microsoft.com/office/word/2010/wordprocessingGroup" xmlns:wpi="http://schemas.microsoft.com/office/word/2010/wordprocessingInk" xmlns:wne="http://schemas.microsoft.com/office/word/2006/wordml" xmlns:wps="http://schemas.microsoft.com/office/word/2010/wordprocessingShape" mc:Ignorable="w14 w15 wp14">
   <w:body>
+    <w:p>
+      <w:pPr>
+        <w:rPr>
+          <w:b/>
+        </w:rPr>
+      </w:pPr>
+      <w:r>
+        <w:rPr>
+          <w:b/>
+        </w:rPr>
+        <w:t>Use java 1.8 for running this project</w:t>
+      </w:r>
+    </w:p>
     <w:p>
       <w:r>
         <w:t>The project is designed using simple approach of Model, View, and Controller.</w:t>
@@ -73,7 +86,7 @@
                     <pic:cNvPicPr/>
                   </pic:nvPicPr>
                   <pic:blipFill>
-                    <a:blip r:embed="rId4"/>
+                    <a:blip r:embed="rId5"/>
                     <a:stretch>
                       <a:fillRect/>
                     </a:stretch>
@@ -199,7 +212,89 @@
     </w:p>
     <w:p>
       <w:r>
-        <w:t xml:space="preserve">If it asks for simple </w:t>
+        <w:rPr>
+          <w:b/>
+        </w:rPr>
+        <w:t>Review API</w:t>
+      </w:r>
+      <w:r>
+        <w:rPr>
+          <w:b/>
+        </w:rPr>
+        <w:t xml:space="preserve">: </w:t>
+      </w:r>
+      <w:r>
+        <w:t xml:space="preserve">I have stores the top 10 product ID given by the previous API in ArrayList and use them to call Review API one by one. The xml is parsed and product ID and its rating is stores in </w:t>
+      </w:r>
+      <w:proofErr w:type="spellStart"/>
+      <w:r>
+        <w:t>HashMap</w:t>
+      </w:r>
+      <w:proofErr w:type="spellEnd"/>
+      <w:r>
+        <w:t xml:space="preserve">. I sort the </w:t>
+      </w:r>
+      <w:proofErr w:type="spellStart"/>
+      <w:r>
+        <w:t>HashMap</w:t>
+      </w:r>
+      <w:proofErr w:type="spellEnd"/>
+      <w:r>
+        <w:t xml:space="preserve"> using the comparator in Helper function and display the result accordingly. All other variables are assigned as well. Only the top results are displayed with different ratings. If two product have same rating then only the first product is shown.</w:t>
+      </w:r>
+    </w:p>
+    <w:p>
+      <w:pPr>
+        <w:rPr>
+          <w:b/>
+        </w:rPr>
+      </w:pPr>
+      <w:r>
+        <w:rPr>
+          <w:b/>
+        </w:rPr>
+        <w:t>How to run the solution</w:t>
+      </w:r>
+      <w:r>
+        <w:rPr>
+          <w:b/>
+        </w:rPr>
+        <w:t>:</w:t>
+      </w:r>
+    </w:p>
+    <w:p>
+      <w:pPr>
+        <w:pStyle w:val="ListParagraph"/>
+        <w:numPr>
+          <w:ilvl w:val="0"/>
+          <w:numId w:val="1"/>
+        </w:numPr>
+        <w:rPr>
+          <w:b/>
+        </w:rPr>
+      </w:pPr>
+      <w:r>
+        <w:rPr>
+          <w:b/>
+        </w:rPr>
+        <w:t>Running the jar file in command line</w:t>
+      </w:r>
+    </w:p>
+    <w:p>
+      <w:r>
+        <w:lastRenderedPageBreak/>
+        <w:t xml:space="preserve">I have attached a jar file in the attachment that is runnable. </w:t>
+      </w:r>
+      <w:bookmarkStart w:id="0" w:name="_GoBack"/>
+      <w:r>
+        <w:rPr>
+          <w:b/>
+        </w:rPr>
+        <w:t>Use java 1.8 for running the solution</w:t>
+      </w:r>
+      <w:bookmarkEnd w:id="0"/>
+      <w:r>
+        <w:t xml:space="preserve">. I have attached </w:t>
       </w:r>
       <w:proofErr w:type="spellStart"/>
       <w:r>
@@ -207,64 +302,10 @@
       </w:r>
       <w:proofErr w:type="spellEnd"/>
       <w:r>
-        <w:t xml:space="preserve"> library just include in the build path of the Eclipse.</w:t>
-      </w:r>
-    </w:p>
-    <w:p>
-      <w:r>
-        <w:rPr>
-          <w:b/>
-        </w:rPr>
-        <w:t>Review API</w:t>
-      </w:r>
-      <w:r>
-        <w:rPr>
-          <w:b/>
-        </w:rPr>
-        <w:t xml:space="preserve">: </w:t>
-      </w:r>
-      <w:r>
-        <w:t xml:space="preserve">I have stores the top 10 product ID given by the previous API in ArrayList and use them to call Review API one by one. The xml is parsed and product ID and its rating is stores in </w:t>
-      </w:r>
-      <w:proofErr w:type="spellStart"/>
-      <w:r>
-        <w:t>HashMap</w:t>
-      </w:r>
-      <w:proofErr w:type="spellEnd"/>
-      <w:r>
-        <w:t xml:space="preserve">. I sort the </w:t>
-      </w:r>
-      <w:proofErr w:type="spellStart"/>
-      <w:r>
-        <w:t>HashMap</w:t>
-      </w:r>
-      <w:proofErr w:type="spellEnd"/>
-      <w:r>
-        <w:t xml:space="preserve"> using the comparator in Helper function and display the result accordingly. All other variables are assigned as well. Only the top results are displayed with different ratings. If two product have same rating then only the first product is shown.</w:t>
-      </w:r>
-    </w:p>
-    <w:p>
-      <w:pPr>
-        <w:rPr>
-          <w:b/>
-        </w:rPr>
-      </w:pPr>
-      <w:r>
-        <w:rPr>
-          <w:b/>
-        </w:rPr>
-        <w:t>How to run the solution</w:t>
-      </w:r>
-      <w:r>
-        <w:rPr>
-          <w:b/>
-        </w:rPr>
-        <w:t>:</w:t>
-      </w:r>
-    </w:p>
-    <w:p>
-      <w:r>
-        <w:t>I have attached a jar file in the attachment that is runnable. On windows system use following:</w:t>
+        <w:t xml:space="preserve">-simple jar in the attachment. </w:t>
+      </w:r>
+      <w:r>
+        <w:t>On windows system use following:</w:t>
       </w:r>
     </w:p>
     <w:p>
@@ -280,7 +321,6 @@
     </w:p>
     <w:p>
       <w:r>
-        <w:lastRenderedPageBreak/>
         <w:t xml:space="preserve">Here </w:t>
       </w:r>
       <w:r>
@@ -302,14 +342,120 @@
       </w:r>
     </w:p>
     <w:p>
-      <w:r>
-        <w:t>You can also import the solution in eclipse workspace and run accordingly. Don’t forget to add product String in the “Run Configuration” and “argument” of the</w:t>
-      </w:r>
-      <w:r>
-        <w:t xml:space="preserve"> Eclipse IDE.</w:t>
-      </w:r>
-      <w:bookmarkStart w:id="0" w:name="_GoBack"/>
-      <w:bookmarkEnd w:id="0"/>
+      <w:pPr>
+        <w:pStyle w:val="ListParagraph"/>
+        <w:numPr>
+          <w:ilvl w:val="0"/>
+          <w:numId w:val="1"/>
+        </w:numPr>
+        <w:rPr>
+          <w:b/>
+        </w:rPr>
+      </w:pPr>
+      <w:r>
+        <w:rPr>
+          <w:b/>
+        </w:rPr>
+        <w:t>Running the solution from the eclipse folder.</w:t>
+      </w:r>
+    </w:p>
+    <w:p>
+      <w:pPr>
+        <w:pStyle w:val="ListParagraph"/>
+        <w:numPr>
+          <w:ilvl w:val="0"/>
+          <w:numId w:val="2"/>
+        </w:numPr>
+        <w:rPr>
+          <w:b/>
+        </w:rPr>
+      </w:pPr>
+      <w:r>
+        <w:t>Download the project and unzip.</w:t>
+      </w:r>
+    </w:p>
+    <w:p>
+      <w:pPr>
+        <w:pStyle w:val="ListParagraph"/>
+        <w:numPr>
+          <w:ilvl w:val="0"/>
+          <w:numId w:val="2"/>
+        </w:numPr>
+        <w:rPr>
+          <w:b/>
+        </w:rPr>
+      </w:pPr>
+      <w:r>
+        <w:t>In the Eclipse File-&gt;Import-&gt;General-&gt;</w:t>
+      </w:r>
+      <w:proofErr w:type="spellStart"/>
+      <w:r>
+        <w:t>FileSystem</w:t>
+      </w:r>
+      <w:proofErr w:type="spellEnd"/>
+      <w:r>
+        <w:t>-&gt;Next-&gt;Choose the Walmart solution directory-&gt;Check Box on Walmart-&gt; Enter the name “Walmart” in “Into Folder” -&gt; Finish</w:t>
+      </w:r>
+    </w:p>
+    <w:p>
+      <w:pPr>
+        <w:pStyle w:val="ListParagraph"/>
+        <w:numPr>
+          <w:ilvl w:val="0"/>
+          <w:numId w:val="2"/>
+        </w:numPr>
+        <w:rPr>
+          <w:b/>
+        </w:rPr>
+      </w:pPr>
+      <w:r>
+        <w:t xml:space="preserve">Right Click </w:t>
+      </w:r>
+      <w:r>
+        <w:t xml:space="preserve">Walmart in project explorer-&gt;Build Path-&gt; Configure Build Path-&gt;Libraries-&gt;Add External Library-&gt; Choose json-simple-1.1.jar that I have attached along with the project in </w:t>
+      </w:r>
+      <w:proofErr w:type="spellStart"/>
+      <w:r>
+        <w:t>github</w:t>
+      </w:r>
+      <w:proofErr w:type="spellEnd"/>
+      <w:r>
+        <w:t>-&gt; Apply. OK.</w:t>
+      </w:r>
+    </w:p>
+    <w:p>
+      <w:pPr>
+        <w:pStyle w:val="ListParagraph"/>
+        <w:numPr>
+          <w:ilvl w:val="0"/>
+          <w:numId w:val="2"/>
+        </w:numPr>
+        <w:rPr>
+          <w:b/>
+        </w:rPr>
+      </w:pPr>
+      <w:r>
+        <w:t>Eclipse-&gt;Run-&gt;Run Configuration-&gt;Arguments-&gt; Enter the product String (Ex dell, hp</w:t>
+      </w:r>
+      <w:r>
+        <w:t>.</w:t>
+      </w:r>
+      <w:r>
+        <w:t xml:space="preserve"> </w:t>
+      </w:r>
+      <w:proofErr w:type="spellStart"/>
+      <w:r>
+        <w:t>etc</w:t>
+      </w:r>
+      <w:proofErr w:type="spellEnd"/>
+      <w:r>
+        <w:t>) in “Program arguments”-&gt;Apply-&gt;Run.</w:t>
+      </w:r>
+    </w:p>
+    <w:p>
+      <w:r>
+        <w:t>Use Java 1.8.</w:t>
+      </w:r>
     </w:p>
     <w:p>
       <w:r>
@@ -345,6 +491,219 @@
     </w:sectPr>
   </w:body>
 </w:document>
+</file>
+
+<file path=word/numbering.xml><?xml version="1.0" encoding="utf-8"?>
+<w:numbering xmlns:wpc="http://schemas.microsoft.com/office/word/2010/wordprocessingCanvas" xmlns:mc="http://schemas.openxmlformats.org/markup-compatibility/2006" xmlns:o="urn:schemas-microsoft-com:office:office" xmlns:r="http://schemas.openxmlformats.org/officeDocument/2006/relationships" xmlns:m="http://schemas.openxmlformats.org/officeDocument/2006/math" xmlns:v="urn:schemas-microsoft-com:vml" xmlns:wp14="http://schemas.microsoft.com/office/word/2010/wordprocessingDrawing" xmlns:wp="http://schemas.openxmlformats.org/drawingml/2006/wordprocessingDrawing" xmlns:w10="urn:schemas-microsoft-com:office:word" xmlns:w="http://schemas.openxmlformats.org/wordprocessingml/2006/main" xmlns:w14="http://schemas.microsoft.com/office/word/2010/wordml" xmlns:w15="http://schemas.microsoft.com/office/word/2012/wordml" xmlns:wpg="http://schemas.microsoft.com/office/word/2010/wordprocessingGroup" xmlns:wpi="http://schemas.microsoft.com/office/word/2010/wordprocessingInk" xmlns:wne="http://schemas.microsoft.com/office/word/2006/wordml" xmlns:wps="http://schemas.microsoft.com/office/word/2010/wordprocessingShape" mc:Ignorable="w14 w15 wp14">
+  <w:abstractNum w:abstractNumId="0" w15:restartNumberingAfterBreak="0">
+    <w:nsid w:val="09791D5C"/>
+    <w:multiLevelType w:val="hybridMultilevel"/>
+    <w:tmpl w:val="3710A9D0"/>
+    <w:lvl w:ilvl="0" w:tplc="04090001">
+      <w:start w:val="1"/>
+      <w:numFmt w:val="bullet"/>
+      <w:lvlText w:val=""/>
+      <w:lvlJc w:val="left"/>
+      <w:pPr>
+        <w:ind w:left="1440" w:hanging="360"/>
+      </w:pPr>
+      <w:rPr>
+        <w:rFonts w:ascii="Symbol" w:hAnsi="Symbol" w:hint="default"/>
+      </w:rPr>
+    </w:lvl>
+    <w:lvl w:ilvl="1" w:tplc="04090003" w:tentative="1">
+      <w:start w:val="1"/>
+      <w:numFmt w:val="bullet"/>
+      <w:lvlText w:val="o"/>
+      <w:lvlJc w:val="left"/>
+      <w:pPr>
+        <w:ind w:left="2160" w:hanging="360"/>
+      </w:pPr>
+      <w:rPr>
+        <w:rFonts w:ascii="Courier New" w:hAnsi="Courier New" w:cs="Courier New" w:hint="default"/>
+      </w:rPr>
+    </w:lvl>
+    <w:lvl w:ilvl="2" w:tplc="04090005" w:tentative="1">
+      <w:start w:val="1"/>
+      <w:numFmt w:val="bullet"/>
+      <w:lvlText w:val=""/>
+      <w:lvlJc w:val="left"/>
+      <w:pPr>
+        <w:ind w:left="2880" w:hanging="360"/>
+      </w:pPr>
+      <w:rPr>
+        <w:rFonts w:ascii="Wingdings" w:hAnsi="Wingdings" w:hint="default"/>
+      </w:rPr>
+    </w:lvl>
+    <w:lvl w:ilvl="3" w:tplc="04090001" w:tentative="1">
+      <w:start w:val="1"/>
+      <w:numFmt w:val="bullet"/>
+      <w:lvlText w:val=""/>
+      <w:lvlJc w:val="left"/>
+      <w:pPr>
+        <w:ind w:left="3600" w:hanging="360"/>
+      </w:pPr>
+      <w:rPr>
+        <w:rFonts w:ascii="Symbol" w:hAnsi="Symbol" w:hint="default"/>
+      </w:rPr>
+    </w:lvl>
+    <w:lvl w:ilvl="4" w:tplc="04090003" w:tentative="1">
+      <w:start w:val="1"/>
+      <w:numFmt w:val="bullet"/>
+      <w:lvlText w:val="o"/>
+      <w:lvlJc w:val="left"/>
+      <w:pPr>
+        <w:ind w:left="4320" w:hanging="360"/>
+      </w:pPr>
+      <w:rPr>
+        <w:rFonts w:ascii="Courier New" w:hAnsi="Courier New" w:cs="Courier New" w:hint="default"/>
+      </w:rPr>
+    </w:lvl>
+    <w:lvl w:ilvl="5" w:tplc="04090005" w:tentative="1">
+      <w:start w:val="1"/>
+      <w:numFmt w:val="bullet"/>
+      <w:lvlText w:val=""/>
+      <w:lvlJc w:val="left"/>
+      <w:pPr>
+        <w:ind w:left="5040" w:hanging="360"/>
+      </w:pPr>
+      <w:rPr>
+        <w:rFonts w:ascii="Wingdings" w:hAnsi="Wingdings" w:hint="default"/>
+      </w:rPr>
+    </w:lvl>
+    <w:lvl w:ilvl="6" w:tplc="04090001" w:tentative="1">
+      <w:start w:val="1"/>
+      <w:numFmt w:val="bullet"/>
+      <w:lvlText w:val=""/>
+      <w:lvlJc w:val="left"/>
+      <w:pPr>
+        <w:ind w:left="5760" w:hanging="360"/>
+      </w:pPr>
+      <w:rPr>
+        <w:rFonts w:ascii="Symbol" w:hAnsi="Symbol" w:hint="default"/>
+      </w:rPr>
+    </w:lvl>
+    <w:lvl w:ilvl="7" w:tplc="04090003" w:tentative="1">
+      <w:start w:val="1"/>
+      <w:numFmt w:val="bullet"/>
+      <w:lvlText w:val="o"/>
+      <w:lvlJc w:val="left"/>
+      <w:pPr>
+        <w:ind w:left="6480" w:hanging="360"/>
+      </w:pPr>
+      <w:rPr>
+        <w:rFonts w:ascii="Courier New" w:hAnsi="Courier New" w:cs="Courier New" w:hint="default"/>
+      </w:rPr>
+    </w:lvl>
+    <w:lvl w:ilvl="8" w:tplc="04090005" w:tentative="1">
+      <w:start w:val="1"/>
+      <w:numFmt w:val="bullet"/>
+      <w:lvlText w:val=""/>
+      <w:lvlJc w:val="left"/>
+      <w:pPr>
+        <w:ind w:left="7200" w:hanging="360"/>
+      </w:pPr>
+      <w:rPr>
+        <w:rFonts w:ascii="Wingdings" w:hAnsi="Wingdings" w:hint="default"/>
+      </w:rPr>
+    </w:lvl>
+  </w:abstractNum>
+  <w:abstractNum w:abstractNumId="1" w15:restartNumberingAfterBreak="0">
+    <w:nsid w:val="656656BE"/>
+    <w:multiLevelType w:val="hybridMultilevel"/>
+    <w:tmpl w:val="58DEC870"/>
+    <w:lvl w:ilvl="0" w:tplc="04090011">
+      <w:start w:val="1"/>
+      <w:numFmt w:val="decimal"/>
+      <w:lvlText w:val="%1)"/>
+      <w:lvlJc w:val="left"/>
+      <w:pPr>
+        <w:ind w:left="720" w:hanging="360"/>
+      </w:pPr>
+      <w:rPr>
+        <w:rFonts w:hint="default"/>
+      </w:rPr>
+    </w:lvl>
+    <w:lvl w:ilvl="1" w:tplc="04090019" w:tentative="1">
+      <w:start w:val="1"/>
+      <w:numFmt w:val="lowerLetter"/>
+      <w:lvlText w:val="%2."/>
+      <w:lvlJc w:val="left"/>
+      <w:pPr>
+        <w:ind w:left="1440" w:hanging="360"/>
+      </w:pPr>
+    </w:lvl>
+    <w:lvl w:ilvl="2" w:tplc="0409001B" w:tentative="1">
+      <w:start w:val="1"/>
+      <w:numFmt w:val="lowerRoman"/>
+      <w:lvlText w:val="%3."/>
+      <w:lvlJc w:val="right"/>
+      <w:pPr>
+        <w:ind w:left="2160" w:hanging="180"/>
+      </w:pPr>
+    </w:lvl>
+    <w:lvl w:ilvl="3" w:tplc="0409000F" w:tentative="1">
+      <w:start w:val="1"/>
+      <w:numFmt w:val="decimal"/>
+      <w:lvlText w:val="%4."/>
+      <w:lvlJc w:val="left"/>
+      <w:pPr>
+        <w:ind w:left="2880" w:hanging="360"/>
+      </w:pPr>
+    </w:lvl>
+    <w:lvl w:ilvl="4" w:tplc="04090019" w:tentative="1">
+      <w:start w:val="1"/>
+      <w:numFmt w:val="lowerLetter"/>
+      <w:lvlText w:val="%5."/>
+      <w:lvlJc w:val="left"/>
+      <w:pPr>
+        <w:ind w:left="3600" w:hanging="360"/>
+      </w:pPr>
+    </w:lvl>
+    <w:lvl w:ilvl="5" w:tplc="0409001B" w:tentative="1">
+      <w:start w:val="1"/>
+      <w:numFmt w:val="lowerRoman"/>
+      <w:lvlText w:val="%6."/>
+      <w:lvlJc w:val="right"/>
+      <w:pPr>
+        <w:ind w:left="4320" w:hanging="180"/>
+      </w:pPr>
+    </w:lvl>
+    <w:lvl w:ilvl="6" w:tplc="0409000F" w:tentative="1">
+      <w:start w:val="1"/>
+      <w:numFmt w:val="decimal"/>
+      <w:lvlText w:val="%7."/>
+      <w:lvlJc w:val="left"/>
+      <w:pPr>
+        <w:ind w:left="5040" w:hanging="360"/>
+      </w:pPr>
+    </w:lvl>
+    <w:lvl w:ilvl="7" w:tplc="04090019" w:tentative="1">
+      <w:start w:val="1"/>
+      <w:numFmt w:val="lowerLetter"/>
+      <w:lvlText w:val="%8."/>
+      <w:lvlJc w:val="left"/>
+      <w:pPr>
+        <w:ind w:left="5760" w:hanging="360"/>
+      </w:pPr>
+    </w:lvl>
+    <w:lvl w:ilvl="8" w:tplc="0409001B" w:tentative="1">
+      <w:start w:val="1"/>
+      <w:numFmt w:val="lowerRoman"/>
+      <w:lvlText w:val="%9."/>
+      <w:lvlJc w:val="right"/>
+      <w:pPr>
+        <w:ind w:left="6480" w:hanging="180"/>
+      </w:pPr>
+    </w:lvl>
+  </w:abstractNum>
+  <w:num w:numId="1">
+    <w:abstractNumId w:val="1"/>
+  </w:num>
+  <w:num w:numId="2">
+    <w:abstractNumId w:val="0"/>
+  </w:num>
+</w:numbering>
 </file>
 
 <file path=word/styles.xml><?xml version="1.0" encoding="utf-8"?>
@@ -744,6 +1103,7 @@
   <w:style w:type="character" w:default="1" w:styleId="DefaultParagraphFont">
     <w:name w:val="Default Paragraph Font"/>
     <w:uiPriority w:val="1"/>
+    <w:semiHidden/>
     <w:unhideWhenUsed/>
   </w:style>
   <w:style w:type="table" w:default="1" w:styleId="TableNormal">
@@ -766,6 +1126,17 @@
     <w:uiPriority w:val="99"/>
     <w:semiHidden/>
     <w:unhideWhenUsed/>
+  </w:style>
+  <w:style w:type="paragraph" w:styleId="ListParagraph">
+    <w:name w:val="List Paragraph"/>
+    <w:basedOn w:val="Normal"/>
+    <w:uiPriority w:val="34"/>
+    <w:qFormat/>
+    <w:rsid w:val="00B602BB"/>
+    <w:pPr>
+      <w:ind w:left="720"/>
+      <w:contextualSpacing/>
+    </w:pPr>
   </w:style>
 </w:styles>
 </file>

</xml_diff>